<commit_message>
Testes com utilizadores melhorados
</commit_message>
<xml_diff>
--- a/Testes.docx
+++ b/Testes.docx
@@ -33,115 +33,303 @@
     <w:p>
       <w:pPr>
         <w:spacing w:before="120"/>
+        <w:rPr>
+          <w:sz w:val="21"/>
+        </w:rPr>
       </w:pPr>
       <w:r>
+        <w:rPr>
+          <w:sz w:val="21"/>
+        </w:rPr>
         <w:t xml:space="preserve">Bom dia! </w:t>
       </w:r>
       <w:r>
+        <w:rPr>
+          <w:sz w:val="21"/>
+        </w:rPr>
         <w:t>Somos</w:t>
       </w:r>
       <w:r>
+        <w:rPr>
+          <w:sz w:val="21"/>
+        </w:rPr>
         <w:t xml:space="preserve"> alunos do Instituto Superior Técnico, do curso de Engenharia Informática e de Computadores.</w:t>
       </w:r>
     </w:p>
     <w:p>
       <w:pPr>
         <w:spacing w:before="120"/>
+        <w:rPr>
+          <w:sz w:val="21"/>
+        </w:rPr>
       </w:pPr>
       <w:r>
+        <w:rPr>
+          <w:sz w:val="21"/>
+        </w:rPr>
         <w:t>No âmbito da Unidade Curricular de Interface Pessoa Máquina</w:t>
       </w:r>
       <w:r>
+        <w:rPr>
+          <w:sz w:val="21"/>
+        </w:rPr>
         <w:t>,</w:t>
       </w:r>
       <w:r>
+        <w:rPr>
+          <w:sz w:val="21"/>
+        </w:rPr>
         <w:t xml:space="preserve"> estamos a desenvolver um projeto que consiste na criação de uma</w:t>
       </w:r>
       <w:r>
+        <w:rPr>
+          <w:sz w:val="21"/>
+        </w:rPr>
         <w:t xml:space="preserve"> interface para uma</w:t>
       </w:r>
       <w:r>
+        <w:rPr>
+          <w:sz w:val="21"/>
+        </w:rPr>
         <w:t xml:space="preserve"> mesa de bar interativa, à qual chamámos “The Lounge”.</w:t>
       </w:r>
     </w:p>
     <w:p>
       <w:pPr>
         <w:spacing w:before="120"/>
+        <w:rPr>
+          <w:sz w:val="21"/>
+        </w:rPr>
       </w:pPr>
       <w:r>
+        <w:rPr>
+          <w:sz w:val="21"/>
+        </w:rPr>
         <w:t>Para a conceção de uma boa interface esta tem de ser submetida a dive</w:t>
       </w:r>
       <w:r>
+        <w:rPr>
+          <w:sz w:val="21"/>
+        </w:rPr>
         <w:t>rsas fas</w:t>
       </w:r>
       <w:r>
+        <w:rPr>
+          <w:sz w:val="21"/>
+        </w:rPr>
         <w:t>es de desenvolvimento, s</w:t>
       </w:r>
       <w:r>
-        <w:t>endo de grande importância os testes com utilizadores, para deteção de e</w:t>
+        <w:rPr>
+          <w:sz w:val="21"/>
+        </w:rPr>
+        <w:t>endo de grande importância</w:t>
+      </w:r>
+      <w:bookmarkStart w:id="0" w:name="_GoBack"/>
+      <w:bookmarkEnd w:id="0"/>
+      <w:r>
+        <w:rPr>
+          <w:sz w:val="21"/>
+        </w:rPr>
+        <w:t xml:space="preserve"> os testes com utilizadores, para deteção de e</w:t>
       </w:r>
       <w:r>
+        <w:rPr>
+          <w:sz w:val="21"/>
+        </w:rPr>
         <w:t>rros e imperfeições de modo a po</w:t>
       </w:r>
       <w:r>
+        <w:rPr>
+          <w:sz w:val="21"/>
+        </w:rPr>
         <w:t>der melhorar a interface.</w:t>
       </w:r>
     </w:p>
     <w:p>
       <w:pPr>
         <w:spacing w:before="120"/>
+        <w:rPr>
+          <w:sz w:val="21"/>
+        </w:rPr>
       </w:pPr>
       <w:r>
+        <w:rPr>
+          <w:sz w:val="21"/>
+        </w:rPr>
         <w:t>Terá uns minutos breves pa</w:t>
       </w:r>
       <w:r>
+        <w:rPr>
+          <w:sz w:val="21"/>
+        </w:rPr>
         <w:t>ra a explorar como bem entender</w:t>
       </w:r>
       <w:r>
+        <w:rPr>
+          <w:sz w:val="21"/>
+        </w:rPr>
         <w:t xml:space="preserve"> de modo a ambientar-se ao uso da mesma.</w:t>
       </w:r>
       <w:r>
+        <w:rPr>
+          <w:sz w:val="21"/>
+        </w:rPr>
         <w:t xml:space="preserve"> </w:t>
       </w:r>
       <w:r>
+        <w:rPr>
+          <w:sz w:val="21"/>
+        </w:rPr>
         <w:t xml:space="preserve">Os testes à nossa interface consistem na realização de 3 tarefas, </w:t>
       </w:r>
       <w:r>
+        <w:rPr>
+          <w:sz w:val="21"/>
+        </w:rPr>
         <w:t>as quais terão</w:t>
       </w:r>
       <w:r>
+        <w:rPr>
+          <w:sz w:val="21"/>
+        </w:rPr>
         <w:t xml:space="preserve"> de realizar sem a nossa ajuda. Qualquer dúvida pergunte antes de iniciarmos os testes.</w:t>
       </w:r>
       <w:r>
+        <w:rPr>
+          <w:sz w:val="21"/>
+        </w:rPr>
         <w:t xml:space="preserve"> </w:t>
       </w:r>
     </w:p>
     <w:p>
       <w:pPr>
         <w:spacing w:before="120"/>
+        <w:rPr>
+          <w:sz w:val="21"/>
+        </w:rPr>
       </w:pPr>
       <w:r>
+        <w:rPr>
+          <w:sz w:val="21"/>
+        </w:rPr>
         <w:t>Uma a uma</w:t>
       </w:r>
       <w:r>
+        <w:rPr>
+          <w:sz w:val="21"/>
+        </w:rPr>
         <w:t>,</w:t>
       </w:r>
       <w:r>
+        <w:rPr>
+          <w:sz w:val="21"/>
+        </w:rPr>
         <w:t xml:space="preserve"> dar-lhe-emos cada uma das 3 tarefas, enquanto as realiza nós apenas observamos e tiramos os devidos apontamentos para fins estatísticos e futura melhoria.</w:t>
       </w:r>
       <w:r>
+        <w:rPr>
+          <w:sz w:val="21"/>
+        </w:rPr>
         <w:t xml:space="preserve"> Relembramos que quem está sobre avaliação é a interface, não o utilizador.</w:t>
       </w:r>
     </w:p>
     <w:p>
       <w:pPr>
         <w:spacing w:before="120"/>
+        <w:rPr>
+          <w:sz w:val="21"/>
+        </w:rPr>
       </w:pPr>
       <w:r>
-        <w:t>(Testes</w:t>
+        <w:rPr>
+          <w:sz w:val="21"/>
+        </w:rPr>
+        <w:t xml:space="preserve">Em primeiro lugar, pedimos-lhe para adicionar a música The Jack e </w:t>
       </w:r>
+      <w:proofErr w:type="spellStart"/>
       <w:r>
-        <w:t>)</w:t>
+        <w:rPr>
+          <w:sz w:val="21"/>
+        </w:rPr>
+        <w:t>Thunderstruck</w:t>
+      </w:r>
+      <w:proofErr w:type="spellEnd"/>
+      <w:r>
+        <w:rPr>
+          <w:sz w:val="21"/>
+        </w:rPr>
+        <w:t xml:space="preserve"> dos AC/DC à playlist, remover o The Jack e classificar a música atual com 5 estrelas.</w:t>
+      </w:r>
+    </w:p>
+    <w:p>
+      <w:pPr>
+        <w:spacing w:before="120"/>
+        <w:rPr>
+          <w:sz w:val="21"/>
+        </w:rPr>
+      </w:pPr>
+      <w:r>
+        <w:rPr>
+          <w:sz w:val="21"/>
+        </w:rPr>
+        <w:t xml:space="preserve">Obrigado. Agora pedimos-lhe para adicionar uma </w:t>
+      </w:r>
+      <w:proofErr w:type="spellStart"/>
+      <w:r>
+        <w:rPr>
+          <w:sz w:val="21"/>
+        </w:rPr>
+        <w:t>Super</w:t>
+      </w:r>
+      <w:proofErr w:type="spellEnd"/>
+      <w:r>
+        <w:rPr>
+          <w:sz w:val="21"/>
+        </w:rPr>
+        <w:t xml:space="preserve"> </w:t>
+      </w:r>
+      <w:proofErr w:type="spellStart"/>
+      <w:r>
+        <w:rPr>
+          <w:sz w:val="21"/>
+        </w:rPr>
+        <w:t>Bock</w:t>
+      </w:r>
+      <w:proofErr w:type="spellEnd"/>
+      <w:r>
+        <w:rPr>
+          <w:sz w:val="21"/>
+        </w:rPr>
+        <w:t xml:space="preserve"> 0.33L à sua compra e um shot Kalashnikov personalizado, que em vez de Vodka tem Absinto e gelo.</w:t>
+      </w:r>
+    </w:p>
+    <w:p>
+      <w:pPr>
+        <w:spacing w:before="120"/>
+        <w:rPr>
+          <w:sz w:val="21"/>
+        </w:rPr>
+      </w:pPr>
+      <w:r>
+        <w:rPr>
+          <w:sz w:val="21"/>
+        </w:rPr>
+        <w:t xml:space="preserve">Obrigado. Finalmente, gostávamos que desafiasse a mesa 7 para um jogo de </w:t>
+      </w:r>
+      <w:proofErr w:type="spellStart"/>
+      <w:r>
+        <w:rPr>
+          <w:sz w:val="21"/>
+        </w:rPr>
+        <w:t>Quizz</w:t>
+      </w:r>
+      <w:proofErr w:type="spellEnd"/>
+      <w:r>
+        <w:rPr>
+          <w:sz w:val="21"/>
+        </w:rPr>
+        <w:t>.</w:t>
       </w:r>
     </w:p>
     <w:p>
@@ -154,9 +342,13 @@
           <w:smallCaps w:val="0"/>
           <w:color w:val="auto"/>
           <w:spacing w:val="0"/>
+          <w:sz w:val="21"/>
         </w:rPr>
       </w:pPr>
       <w:r>
+        <w:rPr>
+          <w:sz w:val="21"/>
+        </w:rPr>
         <w:t>Muito obrigado pela sua participação e pelo tempo que despendeu. Um resto de bom dia!</w:t>
       </w:r>
     </w:p>
@@ -409,7 +601,7 @@
       </w:tr>
       <w:tr>
         <w:trPr>
-          <w:trHeight w:val="320"/>
+          <w:trHeight w:val="570"/>
         </w:trPr>
         <w:tc>
           <w:tcPr>
@@ -472,15 +664,7 @@
                 <w:color w:val="000000"/>
                 <w:lang w:eastAsia="pt-PT"/>
               </w:rPr>
-              <w:t>0,</w:t>
-            </w:r>
-            <w:r>
-              <w:rPr>
-                <w:rFonts w:ascii="Calibri" w:eastAsia="Times New Roman" w:hAnsi="Calibri" w:cs="Times New Roman"/>
-                <w:color w:val="000000"/>
-                <w:lang w:eastAsia="pt-PT"/>
-              </w:rPr>
-              <w:t>9</w:t>
+              <w:t>1,3 – 3,1</w:t>
             </w:r>
           </w:p>
         </w:tc>
@@ -706,15 +890,7 @@
                 <w:color w:val="000000"/>
                 <w:lang w:eastAsia="pt-PT"/>
               </w:rPr>
-              <w:t>6,</w:t>
-            </w:r>
-            <w:r>
-              <w:rPr>
-                <w:rFonts w:ascii="Calibri" w:eastAsia="Times New Roman" w:hAnsi="Calibri" w:cs="Times New Roman"/>
-                <w:color w:val="000000"/>
-                <w:lang w:eastAsia="pt-PT"/>
-              </w:rPr>
-              <w:t>3</w:t>
+              <w:t>36 - 48</w:t>
             </w:r>
           </w:p>
         </w:tc>
@@ -740,7 +916,7 @@
       <w:r>
         <w:rPr>
           <w:noProof/>
-          <w:lang w:eastAsia="pt-PT"/>
+          <w:lang w:eastAsia="pt-PT" w:bidi="ar-SA"/>
         </w:rPr>
         <w:drawing>
           <wp:anchor distT="0" distB="0" distL="114300" distR="114300" simplePos="0" relativeHeight="251668480" behindDoc="0" locked="0" layoutInCell="1" allowOverlap="1" wp14:anchorId="20E46B24" wp14:editId="451AF9A4">
@@ -1036,15 +1212,7 @@
                 <w:color w:val="000000"/>
                 <w:lang w:eastAsia="pt-PT"/>
               </w:rPr>
-              <w:t>0,</w:t>
-            </w:r>
-            <w:r>
-              <w:rPr>
-                <w:rFonts w:ascii="Calibri" w:eastAsia="Times New Roman" w:hAnsi="Calibri" w:cs="Times New Roman"/>
-                <w:color w:val="000000"/>
-                <w:lang w:eastAsia="pt-PT"/>
-              </w:rPr>
-              <w:t>3</w:t>
+              <w:t>4,4 - 5</w:t>
             </w:r>
           </w:p>
         </w:tc>
@@ -1065,7 +1233,7 @@
       <w:r>
         <w:rPr>
           <w:noProof/>
-          <w:lang w:eastAsia="pt-PT"/>
+          <w:lang w:eastAsia="pt-PT" w:bidi="ar-SA"/>
         </w:rPr>
         <w:drawing>
           <wp:inline distT="0" distB="0" distL="0" distR="0" wp14:anchorId="5F6F841B" wp14:editId="5AEF8664">
@@ -1094,7 +1262,7 @@
       <w:r>
         <w:rPr>
           <w:noProof/>
-          <w:lang w:eastAsia="pt-PT"/>
+          <w:lang w:eastAsia="pt-PT" w:bidi="ar-SA"/>
         </w:rPr>
         <w:drawing>
           <wp:anchor distT="0" distB="0" distL="114300" distR="114300" simplePos="0" relativeHeight="251670528" behindDoc="0" locked="0" layoutInCell="1" allowOverlap="1" wp14:anchorId="2102350B" wp14:editId="4FC55F84">
@@ -1135,7 +1303,7 @@
       <w:r>
         <w:rPr>
           <w:noProof/>
-          <w:lang w:eastAsia="pt-PT"/>
+          <w:lang w:eastAsia="pt-PT" w:bidi="ar-SA"/>
         </w:rPr>
         <w:drawing>
           <wp:anchor distT="0" distB="0" distL="114300" distR="114300" simplePos="0" relativeHeight="251669504" behindDoc="0" locked="0" layoutInCell="1" allowOverlap="1" wp14:anchorId="1BCD0508" wp14:editId="6B134017">
@@ -1416,15 +1584,7 @@
                 <w:color w:val="000000"/>
                 <w:lang w:eastAsia="pt-PT"/>
               </w:rPr>
-              <w:t>0,</w:t>
-            </w:r>
-            <w:r>
-              <w:rPr>
-                <w:rFonts w:ascii="Calibri" w:eastAsia="Times New Roman" w:hAnsi="Calibri" w:cs="Times New Roman"/>
-                <w:color w:val="000000"/>
-                <w:lang w:eastAsia="pt-PT"/>
-              </w:rPr>
-              <w:t>9</w:t>
+              <w:t>1,6 – 3,4</w:t>
             </w:r>
           </w:p>
         </w:tc>
@@ -1650,15 +1810,7 @@
                 <w:color w:val="000000"/>
                 <w:lang w:eastAsia="pt-PT"/>
               </w:rPr>
-              <w:t>6,</w:t>
-            </w:r>
-            <w:r>
-              <w:rPr>
-                <w:rFonts w:ascii="Calibri" w:eastAsia="Times New Roman" w:hAnsi="Calibri" w:cs="Times New Roman"/>
-                <w:color w:val="000000"/>
-                <w:lang w:eastAsia="pt-PT"/>
-              </w:rPr>
-              <w:t>3</w:t>
+              <w:t>33 - 45</w:t>
             </w:r>
           </w:p>
         </w:tc>
@@ -1710,7 +1862,7 @@
       <w:r>
         <w:rPr>
           <w:noProof/>
-          <w:lang w:eastAsia="pt-PT"/>
+          <w:lang w:eastAsia="pt-PT" w:bidi="ar-SA"/>
         </w:rPr>
         <w:drawing>
           <wp:anchor distT="0" distB="0" distL="114300" distR="114300" simplePos="0" relativeHeight="251671552" behindDoc="0" locked="0" layoutInCell="1" allowOverlap="1" wp14:anchorId="5D3E1311" wp14:editId="58612B9E">
@@ -1977,7 +2129,7 @@
                 <w:color w:val="000000"/>
                 <w:lang w:eastAsia="pt-PT"/>
               </w:rPr>
-              <w:t>0,4</w:t>
+              <w:t>4,1 – 4,9</w:t>
             </w:r>
           </w:p>
         </w:tc>
@@ -2254,7 +2406,7 @@
                 <w:color w:val="000000"/>
                 <w:lang w:eastAsia="pt-PT"/>
               </w:rPr>
-              <w:t>0,13</w:t>
+              <w:t>0 – 0,2</w:t>
             </w:r>
           </w:p>
         </w:tc>
@@ -2272,7 +2424,7 @@
       <w:r>
         <w:rPr>
           <w:noProof/>
-          <w:lang w:eastAsia="pt-PT"/>
+          <w:lang w:eastAsia="pt-PT" w:bidi="ar-SA"/>
         </w:rPr>
         <w:drawing>
           <wp:anchor distT="0" distB="0" distL="114300" distR="114300" simplePos="0" relativeHeight="251672576" behindDoc="0" locked="0" layoutInCell="1" allowOverlap="1" wp14:anchorId="3B0ED63E" wp14:editId="489BE863">
@@ -2558,7 +2710,7 @@
           </w:tcPr>
           <w:p>
             <w:pPr>
-              <w:jc w:val="right"/>
+              <w:jc w:val="center"/>
               <w:rPr>
                 <w:rFonts w:ascii="Calibri" w:eastAsia="Times New Roman" w:hAnsi="Calibri" w:cs="Times New Roman"/>
                 <w:color w:val="000000"/>
@@ -2571,7 +2723,7 @@
                 <w:color w:val="000000"/>
                 <w:lang w:eastAsia="pt-PT"/>
               </w:rPr>
-              <w:t>0</w:t>
+              <w:t xml:space="preserve">               5 - 5</w:t>
             </w:r>
           </w:p>
         </w:tc>
@@ -2597,7 +2749,7 @@
       <w:r>
         <w:rPr>
           <w:noProof/>
-          <w:lang w:eastAsia="pt-PT"/>
+          <w:lang w:eastAsia="pt-PT" w:bidi="ar-SA"/>
         </w:rPr>
         <w:drawing>
           <wp:anchor distT="0" distB="0" distL="114300" distR="114300" simplePos="0" relativeHeight="251673600" behindDoc="0" locked="0" layoutInCell="1" allowOverlap="1" wp14:anchorId="24157F00" wp14:editId="207D8AEC">
@@ -2638,7 +2790,7 @@
       <w:r>
         <w:rPr>
           <w:noProof/>
-          <w:lang w:eastAsia="pt-PT"/>
+          <w:lang w:eastAsia="pt-PT" w:bidi="ar-SA"/>
         </w:rPr>
         <w:drawing>
           <wp:anchor distT="0" distB="0" distL="114300" distR="114300" simplePos="0" relativeHeight="251674624" behindDoc="0" locked="0" layoutInCell="1" allowOverlap="1" wp14:anchorId="4164788D" wp14:editId="58F62865">
@@ -2941,15 +3093,7 @@
                 <w:color w:val="000000"/>
                 <w:lang w:eastAsia="pt-PT"/>
               </w:rPr>
-              <w:t>1,</w:t>
-            </w:r>
-            <w:r>
-              <w:rPr>
-                <w:rFonts w:ascii="Calibri" w:eastAsia="Times New Roman" w:hAnsi="Calibri" w:cs="Times New Roman"/>
-                <w:color w:val="000000"/>
-                <w:lang w:eastAsia="pt-PT"/>
-              </w:rPr>
-              <w:t>8</w:t>
+              <w:t>9 – 12,5</w:t>
             </w:r>
           </w:p>
         </w:tc>
@@ -2958,112 +3102,320 @@
     <w:p>
       <w:pPr>
         <w:spacing w:before="120"/>
+        <w:rPr>
+          <w:sz w:val="21"/>
+        </w:rPr>
       </w:pPr>
       <w:r>
-        <w:t xml:space="preserve">Os 15 utilizadores que realizaram os testes à interface situavam-se entre os 18 e os 57 anos, e </w:t>
+        <w:rPr>
+          <w:sz w:val="21"/>
+        </w:rPr>
+        <w:t>Os 15 utilizadores que realizaram os testes à interface situavam-se entre os 18 e os 57 anos,</w:t>
       </w:r>
       <w:r>
+        <w:rPr>
+          <w:sz w:val="21"/>
+        </w:rPr>
+        <w:t xml:space="preserve"> distribuídos uniformemente, em que a média de idades se situa nos 35 anos,</w:t>
+      </w:r>
+      <w:r>
+        <w:rPr>
+          <w:sz w:val="21"/>
+        </w:rPr>
+        <w:t xml:space="preserve"> e </w:t>
+      </w:r>
+      <w:r>
+        <w:rPr>
+          <w:sz w:val="21"/>
+        </w:rPr>
         <w:t>vão a bares entre 1 vez por semana e 1 vez por mês.</w:t>
       </w:r>
       <w:r>
+        <w:rPr>
+          <w:sz w:val="21"/>
+        </w:rPr>
         <w:t xml:space="preserve"> Relativamente ao intervalo de confiança, foi feito para um grau de confiança de 95%.</w:t>
       </w:r>
     </w:p>
     <w:p>
       <w:pPr>
         <w:spacing w:before="120"/>
+        <w:rPr>
+          <w:sz w:val="21"/>
+        </w:rPr>
       </w:pPr>
       <w:r>
+        <w:rPr>
+          <w:sz w:val="21"/>
+        </w:rPr>
         <w:t xml:space="preserve">Os objetivos de </w:t>
       </w:r>
       <w:r>
+        <w:rPr>
+          <w:sz w:val="21"/>
+        </w:rPr>
         <w:t>usabilidade</w:t>
       </w:r>
       <w:r>
+        <w:rPr>
+          <w:sz w:val="21"/>
+        </w:rPr>
         <w:t xml:space="preserve"> (eficácia, eficiência e satisfação) das 3 tarefas</w:t>
       </w:r>
       <w:r>
+        <w:rPr>
+          <w:sz w:val="21"/>
+        </w:rPr>
         <w:t xml:space="preserve"> </w:t>
       </w:r>
       <w:r>
+        <w:rPr>
+          <w:sz w:val="21"/>
+        </w:rPr>
         <w:t xml:space="preserve">foram </w:t>
       </w:r>
       <w:r>
+        <w:rPr>
+          <w:sz w:val="21"/>
+        </w:rPr>
         <w:t>totalmente</w:t>
       </w:r>
       <w:r>
+        <w:rPr>
+          <w:sz w:val="21"/>
+        </w:rPr>
         <w:t xml:space="preserve"> atingidos</w:t>
       </w:r>
       <w:r>
+        <w:rPr>
+          <w:sz w:val="21"/>
+        </w:rPr>
         <w:t xml:space="preserve"> com a </w:t>
       </w:r>
       <w:r>
+        <w:rPr>
+          <w:sz w:val="21"/>
+        </w:rPr>
         <w:t>exceção</w:t>
       </w:r>
       <w:r>
+        <w:rPr>
+          <w:sz w:val="21"/>
+        </w:rPr>
         <w:t xml:space="preserve"> de um utilizador</w:t>
       </w:r>
       <w:r>
+        <w:rPr>
+          <w:sz w:val="21"/>
+        </w:rPr>
         <w:t>, não havendo, no entanto, uma amostra suficientemente grande para tirar conclusões exatas.</w:t>
+      </w:r>
+      <w:r>
+        <w:rPr>
+          <w:sz w:val="21"/>
+        </w:rPr>
+        <w:t xml:space="preserve"> Era pretendido que na jukebox, o tempo para completar uma tarefa fosse em média inferior a 60 segundos, que 90% dos utilizadores cometesse menos de 5 erros e que em média, a satisfação fosse de 4. No balcão</w:t>
+      </w:r>
+      <w:r>
+        <w:rPr>
+          <w:sz w:val="21"/>
+        </w:rPr>
+        <w:t>, o t</w:t>
+      </w:r>
+      <w:r>
+        <w:rPr>
+          <w:sz w:val="21"/>
+        </w:rPr>
+        <w:t>empo para completar uma tarefa pretendia-se que fosse</w:t>
+      </w:r>
+      <w:r>
+        <w:rPr>
+          <w:sz w:val="21"/>
+        </w:rPr>
+        <w:t xml:space="preserve"> em média inferior</w:t>
+      </w:r>
+      <w:r>
+        <w:rPr>
+          <w:sz w:val="21"/>
+        </w:rPr>
+        <w:t xml:space="preserve"> a 45</w:t>
+      </w:r>
+      <w:r>
+        <w:rPr>
+          <w:sz w:val="21"/>
+        </w:rPr>
+        <w:t xml:space="preserve"> segundos, que 90% dos u</w:t>
+      </w:r>
+      <w:r>
+        <w:rPr>
+          <w:sz w:val="21"/>
+        </w:rPr>
+        <w:t>tilizadores cometesse menos de 3</w:t>
+      </w:r>
+      <w:r>
+        <w:rPr>
+          <w:sz w:val="21"/>
+        </w:rPr>
+        <w:t xml:space="preserve"> erros e que em média, a satisfação fosse de 4.</w:t>
+      </w:r>
+      <w:r>
+        <w:rPr>
+          <w:sz w:val="21"/>
+        </w:rPr>
+        <w:t xml:space="preserve"> Na zona de jogos</w:t>
+      </w:r>
+      <w:r>
+        <w:rPr>
+          <w:sz w:val="21"/>
+        </w:rPr>
+        <w:t>, o tempo para completar uma tarefa fosse em média inferior</w:t>
+      </w:r>
+      <w:r>
+        <w:rPr>
+          <w:sz w:val="21"/>
+        </w:rPr>
+        <w:t xml:space="preserve"> a 3</w:t>
+      </w:r>
+      <w:r>
+        <w:rPr>
+          <w:sz w:val="21"/>
+        </w:rPr>
+        <w:t>0 segundos, que 90% dos u</w:t>
+      </w:r>
+      <w:r>
+        <w:rPr>
+          <w:sz w:val="21"/>
+        </w:rPr>
+        <w:t>tilizadores cometesse menos de 2</w:t>
+      </w:r>
+      <w:r>
+        <w:rPr>
+          <w:sz w:val="21"/>
+        </w:rPr>
+        <w:t xml:space="preserve"> erros e que em média, a satisfaçã</w:t>
+      </w:r>
+      <w:r>
+        <w:rPr>
+          <w:sz w:val="21"/>
+        </w:rPr>
+        <w:t>o fosse de 5</w:t>
+      </w:r>
+      <w:r>
+        <w:rPr>
+          <w:sz w:val="21"/>
+        </w:rPr>
+        <w:t>.</w:t>
+      </w:r>
+      <w:r>
+        <w:rPr>
+          <w:sz w:val="21"/>
+        </w:rPr>
+        <w:t xml:space="preserve"> A pergunta realizada para medir a satisfação foi “Achei que o sistema foi fácil de utilizar?”, avaliada numa escala de Likert de 1 a 5, onde 1 corresponde a Discordo Bastante e 5 a Concordo Bastante.</w:t>
       </w:r>
     </w:p>
     <w:p>
       <w:pPr>
         <w:spacing w:before="120"/>
+        <w:rPr>
+          <w:sz w:val="21"/>
+        </w:rPr>
       </w:pPr>
       <w:r>
+        <w:rPr>
+          <w:sz w:val="21"/>
+        </w:rPr>
         <w:t>Em qualquer uma das zonas do The Lounge</w:t>
       </w:r>
       <w:r>
+        <w:rPr>
+          <w:sz w:val="21"/>
+        </w:rPr>
         <w:t xml:space="preserve">, todos os objetivos foram cumpridos e obtemos resultados </w:t>
       </w:r>
       <w:r>
-        <w:t>bastante dentro dos objetivos</w:t>
+        <w:rPr>
+          <w:sz w:val="21"/>
+        </w:rPr>
+        <w:t>em que todo o intervalo de confiança se situou dentro dos objetivos</w:t>
       </w:r>
       <w:r>
+        <w:rPr>
+          <w:sz w:val="21"/>
+        </w:rPr>
         <w:t xml:space="preserve"> (apenas 1 utilizador saiu dos valores estabelecidos como aceitáveis </w:t>
       </w:r>
       <w:r>
+        <w:rPr>
+          <w:sz w:val="21"/>
+        </w:rPr>
         <w:t>de eficiência para</w:t>
       </w:r>
       <w:r>
-        <w:t xml:space="preserve"> qualq</w:t>
-      </w:r>
-      <w:bookmarkStart w:id="0" w:name="_GoBack"/>
-      <w:bookmarkEnd w:id="0"/>
-      <w:r>
-        <w:t xml:space="preserve">uer uma das </w:t>
+        <w:rPr>
+          <w:sz w:val="21"/>
+        </w:rPr>
+        <w:t xml:space="preserve"> qualquer uma das </w:t>
       </w:r>
       <w:r>
+        <w:rPr>
+          <w:sz w:val="21"/>
+        </w:rPr>
         <w:t xml:space="preserve">3 </w:t>
       </w:r>
       <w:r>
+        <w:rPr>
+          <w:sz w:val="21"/>
+        </w:rPr>
         <w:t>tarefas)</w:t>
       </w:r>
       <w:r>
+        <w:rPr>
+          <w:sz w:val="21"/>
+        </w:rPr>
         <w:t>, sendo que, no entanto, os valores para desvio padrão</w:t>
       </w:r>
       <w:r>
+        <w:rPr>
+          <w:sz w:val="21"/>
+        </w:rPr>
         <w:t xml:space="preserve"> </w:t>
       </w:r>
       <w:r>
+        <w:rPr>
+          <w:sz w:val="21"/>
+        </w:rPr>
         <w:t xml:space="preserve">para a eficácia e eficiência </w:t>
       </w:r>
       <w:r>
+        <w:rPr>
+          <w:sz w:val="21"/>
+        </w:rPr>
         <w:t>foram altos. Isto deve-se a termos uma amostra pequena, em que alguns comportamentos diferentes (um utilizador de 20 anos é consideravelmente mais rápido e mais experiente neste tipo de interfaces que um utilizador de 50 anos) têm um impacto relativamente grande no intervalo de confiança e desvio padrão.</w:t>
       </w:r>
       <w:r>
+        <w:rPr>
+          <w:sz w:val="21"/>
+        </w:rPr>
         <w:t xml:space="preserve"> Mesmo assim, um dos utilizadores, substancialmente mais lento a usar o computador, foi retirado dos valores analisados por estar claramente fora do normal.</w:t>
       </w:r>
       <w:r>
+        <w:rPr>
+          <w:sz w:val="21"/>
+        </w:rPr>
         <w:t xml:space="preserve"> Ao continuarmos a realizar os testes, estes resultados iriam, naturalmente, convergir.</w:t>
       </w:r>
     </w:p>
     <w:p>
       <w:pPr>
         <w:spacing w:before="120"/>
+        <w:rPr>
+          <w:sz w:val="21"/>
+        </w:rPr>
       </w:pPr>
       <w:r>
+        <w:rPr>
+          <w:sz w:val="21"/>
+        </w:rPr>
         <w:t>No entanto, vários utilizadores revelaram que na Jukebox o rodapé que leva à lista de reprodução não é claro (devia ser, mais nitidamente, um botão) e, no balcão, não é imediato que seja necessário fazer o checkout. Mesmo assim, estes aspetos não se revelaram nos valores que medimos uma vez que os 5 minutos que os utilizadores levaram a ambientarem-se à interface foram suficientes para perceber estes detalhes. É, de qualquer forma, um aspeto importante a melhorar na interface.</w:t>
       </w:r>
     </w:p>
@@ -4534,11 +4886,11 @@
           <c:showPercent val="0"/>
           <c:showBubbleSize val="0"/>
         </c:dLbls>
-        <c:axId val="-2079212848"/>
-        <c:axId val="-2127958464"/>
+        <c:axId val="2126518144"/>
+        <c:axId val="2141457664"/>
       </c:scatterChart>
       <c:valAx>
-        <c:axId val="-2079212848"/>
+        <c:axId val="2126518144"/>
         <c:scaling>
           <c:orientation val="minMax"/>
           <c:max val="15.0"/>
@@ -4577,12 +4929,12 @@
         <c:majorTickMark val="none"/>
         <c:minorTickMark val="none"/>
         <c:tickLblPos val="nextTo"/>
-        <c:crossAx val="-2127958464"/>
+        <c:crossAx val="2141457664"/>
         <c:crosses val="autoZero"/>
         <c:crossBetween val="midCat"/>
       </c:valAx>
       <c:valAx>
-        <c:axId val="-2127958464"/>
+        <c:axId val="2141457664"/>
         <c:scaling>
           <c:orientation val="minMax"/>
         </c:scaling>
@@ -4647,7 +4999,7 @@
             <a:endParaRPr lang="pt-PT"/>
           </a:p>
         </c:txPr>
-        <c:crossAx val="-2079212848"/>
+        <c:crossAx val="2126518144"/>
         <c:crosses val="autoZero"/>
         <c:crossBetween val="midCat"/>
       </c:valAx>
@@ -4927,11 +5279,11 @@
           <c:showPercent val="0"/>
           <c:showBubbleSize val="0"/>
         </c:dLbls>
-        <c:axId val="-2089752352"/>
-        <c:axId val="-2090960320"/>
+        <c:axId val="2140835568"/>
+        <c:axId val="2140479232"/>
       </c:scatterChart>
       <c:valAx>
-        <c:axId val="-2089752352"/>
+        <c:axId val="2140835568"/>
         <c:scaling>
           <c:orientation val="minMax"/>
           <c:max val="15.0"/>
@@ -4970,12 +5322,12 @@
         <c:majorTickMark val="none"/>
         <c:minorTickMark val="none"/>
         <c:tickLblPos val="nextTo"/>
-        <c:crossAx val="-2090960320"/>
+        <c:crossAx val="2140479232"/>
         <c:crosses val="autoZero"/>
         <c:crossBetween val="midCat"/>
       </c:valAx>
       <c:valAx>
-        <c:axId val="-2090960320"/>
+        <c:axId val="2140479232"/>
         <c:scaling>
           <c:orientation val="minMax"/>
         </c:scaling>
@@ -5040,7 +5392,7 @@
             <a:endParaRPr lang="pt-PT"/>
           </a:p>
         </c:txPr>
-        <c:crossAx val="-2089752352"/>
+        <c:crossAx val="2140835568"/>
         <c:crosses val="autoZero"/>
         <c:crossBetween val="midCat"/>
       </c:valAx>
@@ -5301,11 +5653,11 @@
           <c:showPercent val="0"/>
           <c:showBubbleSize val="0"/>
         </c:dLbls>
-        <c:axId val="-2044474832"/>
-        <c:axId val="-2089547232"/>
+        <c:axId val="2139138624"/>
+        <c:axId val="2140126064"/>
       </c:scatterChart>
       <c:valAx>
-        <c:axId val="-2044474832"/>
+        <c:axId val="2139138624"/>
         <c:scaling>
           <c:orientation val="minMax"/>
           <c:max val="15.0"/>
@@ -5330,12 +5682,12 @@
         <c:majorTickMark val="none"/>
         <c:minorTickMark val="none"/>
         <c:tickLblPos val="nextTo"/>
-        <c:crossAx val="-2089547232"/>
+        <c:crossAx val="2140126064"/>
         <c:crosses val="autoZero"/>
         <c:crossBetween val="midCat"/>
       </c:valAx>
       <c:valAx>
-        <c:axId val="-2089547232"/>
+        <c:axId val="2140126064"/>
         <c:scaling>
           <c:orientation val="minMax"/>
         </c:scaling>
@@ -5392,7 +5744,7 @@
             <a:endParaRPr lang="pt-PT"/>
           </a:p>
         </c:txPr>
-        <c:crossAx val="-2044474832"/>
+        <c:crossAx val="2139138624"/>
         <c:crosses val="autoZero"/>
         <c:crossBetween val="midCat"/>
       </c:valAx>
@@ -5671,11 +6023,11 @@
           <c:showPercent val="0"/>
           <c:showBubbleSize val="0"/>
         </c:dLbls>
-        <c:axId val="-2046218480"/>
-        <c:axId val="-2046216352"/>
+        <c:axId val="2126335504"/>
+        <c:axId val="2128526544"/>
       </c:scatterChart>
       <c:valAx>
-        <c:axId val="-2046218480"/>
+        <c:axId val="2126335504"/>
         <c:scaling>
           <c:orientation val="minMax"/>
           <c:max val="15.0"/>
@@ -5714,12 +6066,12 @@
         <c:majorTickMark val="none"/>
         <c:minorTickMark val="none"/>
         <c:tickLblPos val="nextTo"/>
-        <c:crossAx val="-2046216352"/>
+        <c:crossAx val="2128526544"/>
         <c:crosses val="autoZero"/>
         <c:crossBetween val="midCat"/>
       </c:valAx>
       <c:valAx>
-        <c:axId val="-2046216352"/>
+        <c:axId val="2128526544"/>
         <c:scaling>
           <c:orientation val="minMax"/>
         </c:scaling>
@@ -5784,7 +6136,7 @@
             <a:endParaRPr lang="pt-PT"/>
           </a:p>
         </c:txPr>
-        <c:crossAx val="-2046218480"/>
+        <c:crossAx val="2126335504"/>
         <c:crosses val="autoZero"/>
         <c:crossBetween val="midCat"/>
       </c:valAx>
@@ -6062,11 +6414,11 @@
           <c:showPercent val="0"/>
           <c:showBubbleSize val="0"/>
         </c:dLbls>
-        <c:axId val="-2092149392"/>
-        <c:axId val="-2045421584"/>
+        <c:axId val="2139431136"/>
+        <c:axId val="2125742448"/>
       </c:scatterChart>
       <c:valAx>
-        <c:axId val="-2092149392"/>
+        <c:axId val="2139431136"/>
         <c:scaling>
           <c:orientation val="minMax"/>
           <c:max val="15.0"/>
@@ -6105,12 +6457,12 @@
         <c:majorTickMark val="none"/>
         <c:minorTickMark val="none"/>
         <c:tickLblPos val="nextTo"/>
-        <c:crossAx val="-2045421584"/>
+        <c:crossAx val="2125742448"/>
         <c:crosses val="autoZero"/>
         <c:crossBetween val="midCat"/>
       </c:valAx>
       <c:valAx>
-        <c:axId val="-2045421584"/>
+        <c:axId val="2125742448"/>
         <c:scaling>
           <c:orientation val="minMax"/>
         </c:scaling>
@@ -6175,7 +6527,7 @@
             <a:endParaRPr lang="pt-PT"/>
           </a:p>
         </c:txPr>
-        <c:crossAx val="-2092149392"/>
+        <c:crossAx val="2139431136"/>
         <c:crosses val="autoZero"/>
         <c:crossBetween val="midCat"/>
       </c:valAx>
@@ -6426,11 +6778,11 @@
           <c:showPercent val="0"/>
           <c:showBubbleSize val="0"/>
         </c:dLbls>
-        <c:axId val="-2078069280"/>
-        <c:axId val="-2128659584"/>
+        <c:axId val="2139444544"/>
+        <c:axId val="2120019632"/>
       </c:scatterChart>
       <c:valAx>
-        <c:axId val="-2078069280"/>
+        <c:axId val="2139444544"/>
         <c:scaling>
           <c:orientation val="minMax"/>
           <c:max val="15.0"/>
@@ -6455,12 +6807,12 @@
         <c:majorTickMark val="none"/>
         <c:minorTickMark val="none"/>
         <c:tickLblPos val="nextTo"/>
-        <c:crossAx val="-2128659584"/>
+        <c:crossAx val="2120019632"/>
         <c:crosses val="autoZero"/>
         <c:crossBetween val="midCat"/>
       </c:valAx>
       <c:valAx>
-        <c:axId val="-2128659584"/>
+        <c:axId val="2120019632"/>
         <c:scaling>
           <c:orientation val="minMax"/>
         </c:scaling>
@@ -6517,7 +6869,7 @@
             <a:endParaRPr lang="pt-PT"/>
           </a:p>
         </c:txPr>
-        <c:crossAx val="-2078069280"/>
+        <c:crossAx val="2139444544"/>
         <c:crosses val="autoZero"/>
         <c:crossBetween val="midCat"/>
       </c:valAx>
@@ -6795,11 +7147,11 @@
           <c:showPercent val="0"/>
           <c:showBubbleSize val="0"/>
         </c:dLbls>
-        <c:axId val="-2093268624"/>
-        <c:axId val="-2131543600"/>
+        <c:axId val="2140827680"/>
+        <c:axId val="2128537568"/>
       </c:scatterChart>
       <c:valAx>
-        <c:axId val="-2093268624"/>
+        <c:axId val="2140827680"/>
         <c:scaling>
           <c:orientation val="minMax"/>
           <c:max val="15.0"/>
@@ -6838,12 +7190,12 @@
         <c:majorTickMark val="none"/>
         <c:minorTickMark val="none"/>
         <c:tickLblPos val="nextTo"/>
-        <c:crossAx val="-2131543600"/>
+        <c:crossAx val="2128537568"/>
         <c:crosses val="autoZero"/>
         <c:crossBetween val="midCat"/>
       </c:valAx>
       <c:valAx>
-        <c:axId val="-2131543600"/>
+        <c:axId val="2128537568"/>
         <c:scaling>
           <c:orientation val="minMax"/>
         </c:scaling>
@@ -6911,7 +7263,7 @@
             <a:endParaRPr lang="pt-PT"/>
           </a:p>
         </c:txPr>
-        <c:crossAx val="-2093268624"/>
+        <c:crossAx val="2140827680"/>
         <c:crosses val="autoZero"/>
         <c:crossBetween val="midCat"/>
       </c:valAx>
@@ -7190,11 +7542,11 @@
           <c:showPercent val="0"/>
           <c:showBubbleSize val="0"/>
         </c:dLbls>
-        <c:axId val="-2135895264"/>
-        <c:axId val="-2093464416"/>
+        <c:axId val="2140602576"/>
+        <c:axId val="2140271328"/>
       </c:scatterChart>
       <c:valAx>
-        <c:axId val="-2135895264"/>
+        <c:axId val="2140602576"/>
         <c:scaling>
           <c:orientation val="minMax"/>
           <c:max val="15.0"/>
@@ -7233,12 +7585,12 @@
         <c:majorTickMark val="none"/>
         <c:minorTickMark val="none"/>
         <c:tickLblPos val="nextTo"/>
-        <c:crossAx val="-2093464416"/>
+        <c:crossAx val="2140271328"/>
         <c:crosses val="autoZero"/>
         <c:crossBetween val="midCat"/>
       </c:valAx>
       <c:valAx>
-        <c:axId val="-2093464416"/>
+        <c:axId val="2140271328"/>
         <c:scaling>
           <c:orientation val="minMax"/>
         </c:scaling>
@@ -7303,7 +7655,7 @@
             <a:endParaRPr lang="pt-PT"/>
           </a:p>
         </c:txPr>
-        <c:crossAx val="-2135895264"/>
+        <c:crossAx val="2140602576"/>
         <c:crosses val="autoZero"/>
         <c:crossBetween val="midCat"/>
       </c:valAx>
@@ -7554,11 +7906,11 @@
           <c:showPercent val="0"/>
           <c:showBubbleSize val="0"/>
         </c:dLbls>
-        <c:axId val="-2041681776"/>
-        <c:axId val="-2046847200"/>
+        <c:axId val="2127975664"/>
+        <c:axId val="2119398528"/>
       </c:scatterChart>
       <c:valAx>
-        <c:axId val="-2041681776"/>
+        <c:axId val="2127975664"/>
         <c:scaling>
           <c:orientation val="minMax"/>
           <c:max val="15.0"/>
@@ -7583,12 +7935,12 @@
         <c:majorTickMark val="none"/>
         <c:minorTickMark val="none"/>
         <c:tickLblPos val="nextTo"/>
-        <c:crossAx val="-2046847200"/>
+        <c:crossAx val="2119398528"/>
         <c:crosses val="autoZero"/>
         <c:crossBetween val="midCat"/>
       </c:valAx>
       <c:valAx>
-        <c:axId val="-2046847200"/>
+        <c:axId val="2119398528"/>
         <c:scaling>
           <c:orientation val="minMax"/>
         </c:scaling>
@@ -7645,7 +7997,7 @@
             <a:endParaRPr lang="pt-PT"/>
           </a:p>
         </c:txPr>
-        <c:crossAx val="-2041681776"/>
+        <c:crossAx val="2127975664"/>
         <c:crosses val="autoZero"/>
         <c:crossBetween val="midCat"/>
       </c:valAx>
@@ -12962,7 +13314,7 @@
 </file>
 
 <file path=customXml/itemProps1.xml><?xml version="1.0" encoding="utf-8"?>
-<ds:datastoreItem xmlns:ds="http://schemas.openxmlformats.org/officeDocument/2006/customXml" ds:itemID="{15D932C7-1920-FC47-BB35-8B40BAD4A4B0}">
+<ds:datastoreItem xmlns:ds="http://schemas.openxmlformats.org/officeDocument/2006/customXml" ds:itemID="{B1ADFB92-01A4-904E-B44D-F7975B740482}">
   <ds:schemaRefs>
     <ds:schemaRef ds:uri="http://schemas.openxmlformats.org/officeDocument/2006/bibliography"/>
   </ds:schemaRefs>

</xml_diff>